<commit_message>
Added notes about parmetric and non parametric models w.r.t. decision trees
</commit_message>
<xml_diff>
--- a/decision_trees/Questions/Questions.docx
+++ b/decision_trees/Questions/Questions.docx
@@ -3,8 +3,81 @@
 <w:document xmlns:wpc="http://schemas.microsoft.com/office/word/2010/wordprocessingCanvas" xmlns:cx="http://schemas.microsoft.com/office/drawing/2014/chartex" xmlns:cx1="http://schemas.microsoft.com/office/drawing/2015/9/8/chartex" xmlns:mc="http://schemas.openxmlformats.org/markup-compatibility/2006" xmlns:o="urn:schemas-microsoft-com:office:office" xmlns:r="http://schemas.openxmlformats.org/officeDocument/2006/relationships" xmlns:m="http://schemas.openxmlformats.org/officeDocument/2006/math" xmlns:v="urn:schemas-microsoft-com:vml" xmlns:wp14="http://schemas.microsoft.com/office/word/2010/wordprocessingDrawing" xmlns:wp="http://schemas.openxmlformats.org/drawingml/2006/wordprocessingDrawing" xmlns:w10="urn:schemas-microsoft-com:office:word" xmlns:w="http://schemas.openxmlformats.org/wordprocessingml/2006/main" xmlns:w14="http://schemas.microsoft.com/office/word/2010/wordml" xmlns:w15="http://schemas.microsoft.com/office/word/2012/wordml" xmlns:w16se="http://schemas.microsoft.com/office/word/2015/wordml/symex" xmlns:wpg="http://schemas.microsoft.com/office/word/2010/wordprocessingGroup" xmlns:wpi="http://schemas.microsoft.com/office/word/2010/wordprocessingInk" xmlns:wne="http://schemas.microsoft.com/office/word/2006/wordml" xmlns:wps="http://schemas.microsoft.com/office/word/2010/wordprocessingShape" mc:Ignorable="w14 w15 w16se wp14">
   <w:body>
     <w:p>
+      <w:pPr>
+        <w:pStyle w:val="ListParagraph"/>
+        <w:numPr>
+          <w:ilvl w:val="0"/>
+          <w:numId w:val="1"/>
+        </w:numPr>
+      </w:pPr>
+      <w:r>
+        <w:t>Decision Trees are the fundamental concept in Random Forest (Ensemble Approach).</w:t>
+      </w:r>
+    </w:p>
+    <w:p>
+      <w:pPr>
+        <w:pStyle w:val="ListParagraph"/>
+        <w:numPr>
+          <w:ilvl w:val="0"/>
+          <w:numId w:val="1"/>
+        </w:numPr>
+      </w:pPr>
+      <w:r>
+        <w:t>Decision Trees does not require feature scaling.</w:t>
+      </w:r>
+    </w:p>
+    <w:p>
+      <w:pPr>
+        <w:pStyle w:val="ListParagraph"/>
+        <w:numPr>
+          <w:ilvl w:val="0"/>
+          <w:numId w:val="1"/>
+        </w:numPr>
+      </w:pPr>
+      <w:r>
+        <w:t>Decision Trees models are called white box models as they are easily explainable.</w:t>
+      </w:r>
+    </w:p>
+    <w:p>
+      <w:pPr>
+        <w:pStyle w:val="ListParagraph"/>
+        <w:numPr>
+          <w:ilvl w:val="0"/>
+          <w:numId w:val="1"/>
+        </w:numPr>
+      </w:pPr>
+      <w:r>
+        <w:t>There are actually two kinds of models:</w:t>
+      </w:r>
+    </w:p>
+    <w:p>
+      <w:pPr>
+        <w:pStyle w:val="ListParagraph"/>
+        <w:numPr>
+          <w:ilvl w:val="1"/>
+          <w:numId w:val="1"/>
+        </w:numPr>
+      </w:pPr>
+      <w:r>
+        <w:t>Parametric models: These models know the number of model parameters before hand.</w:t>
+      </w:r>
+    </w:p>
+    <w:p>
+      <w:pPr>
+        <w:pStyle w:val="ListParagraph"/>
+        <w:numPr>
+          <w:ilvl w:val="1"/>
+          <w:numId w:val="1"/>
+        </w:numPr>
+      </w:pPr>
+      <w:r>
+        <w:t>Non-Parametric models: These models do not know the number of model parameters before hand, and if not restricted they over fit the data. Examples are Deci</w:t>
+      </w:r>
       <w:bookmarkStart w:id="0" w:name="_GoBack"/>
       <w:bookmarkEnd w:id="0"/>
+      <w:r>
+        <w:t>sion Trees.</w:t>
+      </w:r>
     </w:p>
     <w:sectPr>
       <w:pgSz w:w="12240" w:h="15840"/>
@@ -14,6 +87,100 @@
     </w:sectPr>
   </w:body>
 </w:document>
+</file>
+
+<file path=word/numbering.xml><?xml version="1.0" encoding="utf-8"?>
+<w:numbering xmlns:wpc="http://schemas.microsoft.com/office/word/2010/wordprocessingCanvas" xmlns:cx="http://schemas.microsoft.com/office/drawing/2014/chartex" xmlns:cx1="http://schemas.microsoft.com/office/drawing/2015/9/8/chartex" xmlns:mc="http://schemas.openxmlformats.org/markup-compatibility/2006" xmlns:o="urn:schemas-microsoft-com:office:office" xmlns:r="http://schemas.openxmlformats.org/officeDocument/2006/relationships" xmlns:m="http://schemas.openxmlformats.org/officeDocument/2006/math" xmlns:v="urn:schemas-microsoft-com:vml" xmlns:wp14="http://schemas.microsoft.com/office/word/2010/wordprocessingDrawing" xmlns:wp="http://schemas.openxmlformats.org/drawingml/2006/wordprocessingDrawing" xmlns:w10="urn:schemas-microsoft-com:office:word" xmlns:w="http://schemas.openxmlformats.org/wordprocessingml/2006/main" xmlns:w14="http://schemas.microsoft.com/office/word/2010/wordml" xmlns:w15="http://schemas.microsoft.com/office/word/2012/wordml" xmlns:w16se="http://schemas.microsoft.com/office/word/2015/wordml/symex" xmlns:wpg="http://schemas.microsoft.com/office/word/2010/wordprocessingGroup" xmlns:wpi="http://schemas.microsoft.com/office/word/2010/wordprocessingInk" xmlns:wne="http://schemas.microsoft.com/office/word/2006/wordml" xmlns:wps="http://schemas.microsoft.com/office/word/2010/wordprocessingShape" mc:Ignorable="w14 w15 w16se wp14">
+  <w:abstractNum w:abstractNumId="0" w15:restartNumberingAfterBreak="0">
+    <w:nsid w:val="1E18353D"/>
+    <w:multiLevelType w:val="hybridMultilevel"/>
+    <w:tmpl w:val="6464E960"/>
+    <w:lvl w:ilvl="0" w:tplc="1009000F">
+      <w:start w:val="1"/>
+      <w:numFmt w:val="decimal"/>
+      <w:lvlText w:val="%1."/>
+      <w:lvlJc w:val="left"/>
+      <w:pPr>
+        <w:ind w:left="720" w:hanging="360"/>
+      </w:pPr>
+    </w:lvl>
+    <w:lvl w:ilvl="1" w:tplc="10090019">
+      <w:start w:val="1"/>
+      <w:numFmt w:val="lowerLetter"/>
+      <w:lvlText w:val="%2."/>
+      <w:lvlJc w:val="left"/>
+      <w:pPr>
+        <w:ind w:left="1440" w:hanging="360"/>
+      </w:pPr>
+    </w:lvl>
+    <w:lvl w:ilvl="2" w:tplc="1009001B" w:tentative="1">
+      <w:start w:val="1"/>
+      <w:numFmt w:val="lowerRoman"/>
+      <w:lvlText w:val="%3."/>
+      <w:lvlJc w:val="right"/>
+      <w:pPr>
+        <w:ind w:left="2160" w:hanging="180"/>
+      </w:pPr>
+    </w:lvl>
+    <w:lvl w:ilvl="3" w:tplc="1009000F" w:tentative="1">
+      <w:start w:val="1"/>
+      <w:numFmt w:val="decimal"/>
+      <w:lvlText w:val="%4."/>
+      <w:lvlJc w:val="left"/>
+      <w:pPr>
+        <w:ind w:left="2880" w:hanging="360"/>
+      </w:pPr>
+    </w:lvl>
+    <w:lvl w:ilvl="4" w:tplc="10090019" w:tentative="1">
+      <w:start w:val="1"/>
+      <w:numFmt w:val="lowerLetter"/>
+      <w:lvlText w:val="%5."/>
+      <w:lvlJc w:val="left"/>
+      <w:pPr>
+        <w:ind w:left="3600" w:hanging="360"/>
+      </w:pPr>
+    </w:lvl>
+    <w:lvl w:ilvl="5" w:tplc="1009001B" w:tentative="1">
+      <w:start w:val="1"/>
+      <w:numFmt w:val="lowerRoman"/>
+      <w:lvlText w:val="%6."/>
+      <w:lvlJc w:val="right"/>
+      <w:pPr>
+        <w:ind w:left="4320" w:hanging="180"/>
+      </w:pPr>
+    </w:lvl>
+    <w:lvl w:ilvl="6" w:tplc="1009000F" w:tentative="1">
+      <w:start w:val="1"/>
+      <w:numFmt w:val="decimal"/>
+      <w:lvlText w:val="%7."/>
+      <w:lvlJc w:val="left"/>
+      <w:pPr>
+        <w:ind w:left="5040" w:hanging="360"/>
+      </w:pPr>
+    </w:lvl>
+    <w:lvl w:ilvl="7" w:tplc="10090019" w:tentative="1">
+      <w:start w:val="1"/>
+      <w:numFmt w:val="lowerLetter"/>
+      <w:lvlText w:val="%8."/>
+      <w:lvlJc w:val="left"/>
+      <w:pPr>
+        <w:ind w:left="5760" w:hanging="360"/>
+      </w:pPr>
+    </w:lvl>
+    <w:lvl w:ilvl="8" w:tplc="1009001B" w:tentative="1">
+      <w:start w:val="1"/>
+      <w:numFmt w:val="lowerRoman"/>
+      <w:lvlText w:val="%9."/>
+      <w:lvlJc w:val="right"/>
+      <w:pPr>
+        <w:ind w:left="6480" w:hanging="180"/>
+      </w:pPr>
+    </w:lvl>
+  </w:abstractNum>
+  <w:num w:numId="1">
+    <w:abstractNumId w:val="0"/>
+  </w:num>
+</w:numbering>
 </file>
 
 <file path=word/styles.xml><?xml version="1.0" encoding="utf-8"?>
@@ -437,6 +604,17 @@
     <w:semiHidden/>
     <w:unhideWhenUsed/>
   </w:style>
+  <w:style w:type="paragraph" w:styleId="ListParagraph">
+    <w:name w:val="List Paragraph"/>
+    <w:basedOn w:val="Normal"/>
+    <w:uiPriority w:val="34"/>
+    <w:qFormat/>
+    <w:rsid w:val="003A6710"/>
+    <w:pPr>
+      <w:ind w:left="720"/>
+      <w:contextualSpacing/>
+    </w:pPr>
+  </w:style>
 </w:styles>
 </file>
 

</xml_diff>